<commit_message>
Update Soporte Técnico de IT.docx
Finzalizaci'on de Unidad 1 / Introduccion
</commit_message>
<xml_diff>
--- a/Soporte Técnico de IT.docx
+++ b/Soporte Técnico de IT.docx
@@ -4,17 +4,22 @@
   <w:body>
     <w:p>
       <w:pPr>
-        <w:rPr>
-          <w:rFonts w:asciiTheme="majorHAnsi" w:hAnsiTheme="majorHAnsi" w:cstheme="majorHAnsi"/>
-          <w:sz w:val="21"/>
-          <w:szCs w:val="21"/>
-        </w:rPr>
-      </w:pPr>
-      <w:r>
-        <w:rPr>
-          <w:rFonts w:asciiTheme="majorHAnsi" w:hAnsiTheme="majorHAnsi" w:cstheme="majorHAnsi"/>
-          <w:sz w:val="21"/>
-          <w:szCs w:val="21"/>
+        <w:jc w:val="center"/>
+        <w:rPr>
+          <w:rFonts w:asciiTheme="majorHAnsi" w:hAnsiTheme="majorHAnsi" w:cstheme="majorHAnsi"/>
+          <w:b/>
+          <w:bCs/>
+          <w:sz w:val="28"/>
+          <w:szCs w:val="28"/>
+        </w:rPr>
+      </w:pPr>
+      <w:r>
+        <w:rPr>
+          <w:rFonts w:asciiTheme="majorHAnsi" w:hAnsiTheme="majorHAnsi" w:cstheme="majorHAnsi"/>
+          <w:b/>
+          <w:bCs/>
+          <w:sz w:val="28"/>
+          <w:szCs w:val="28"/>
         </w:rPr>
         <w:t>Soporte Técnico de IT</w:t>
       </w:r>
@@ -23,13 +28,28 @@
       <w:pPr>
         <w:rPr>
           <w:rFonts w:asciiTheme="majorHAnsi" w:hAnsiTheme="majorHAnsi" w:cstheme="majorHAnsi"/>
-          <w:sz w:val="21"/>
-          <w:szCs w:val="21"/>
-        </w:rPr>
-      </w:pPr>
-      <w:r>
-        <w:rPr>
-          <w:rFonts w:asciiTheme="majorHAnsi" w:hAnsiTheme="majorHAnsi" w:cstheme="majorHAnsi"/>
+          <w:b/>
+          <w:bCs/>
+          <w:sz w:val="21"/>
+          <w:szCs w:val="21"/>
+        </w:rPr>
+      </w:pPr>
+    </w:p>
+    <w:p>
+      <w:pPr>
+        <w:rPr>
+          <w:rFonts w:asciiTheme="majorHAnsi" w:hAnsiTheme="majorHAnsi" w:cstheme="majorHAnsi"/>
+          <w:b/>
+          <w:bCs/>
+          <w:sz w:val="21"/>
+          <w:szCs w:val="21"/>
+        </w:rPr>
+      </w:pPr>
+      <w:r>
+        <w:rPr>
+          <w:rFonts w:asciiTheme="majorHAnsi" w:hAnsiTheme="majorHAnsi" w:cstheme="majorHAnsi"/>
+          <w:b/>
+          <w:bCs/>
           <w:sz w:val="21"/>
           <w:szCs w:val="21"/>
         </w:rPr>
@@ -38,176 +58,1179 @@
       <w:r>
         <w:rPr>
           <w:rFonts w:asciiTheme="majorHAnsi" w:hAnsiTheme="majorHAnsi" w:cstheme="majorHAnsi"/>
+          <w:b/>
+          <w:bCs/>
           <w:sz w:val="21"/>
           <w:szCs w:val="21"/>
         </w:rPr>
         <w:tab/>
-      </w:r>
+        <w:t>Introducción al Soporte de IT</w:t>
+      </w:r>
+    </w:p>
+    <w:p>
+      <w:pPr>
+        <w:rPr>
+          <w:rFonts w:asciiTheme="majorHAnsi" w:hAnsiTheme="majorHAnsi" w:cstheme="majorHAnsi"/>
+          <w:b/>
+          <w:bCs/>
+          <w:sz w:val="21"/>
+          <w:szCs w:val="21"/>
+        </w:rPr>
+      </w:pPr>
+      <w:r>
+        <w:rPr>
+          <w:rFonts w:asciiTheme="majorHAnsi" w:hAnsiTheme="majorHAnsi" w:cstheme="majorHAnsi"/>
+          <w:b/>
+          <w:bCs/>
+          <w:sz w:val="21"/>
+          <w:szCs w:val="21"/>
+        </w:rPr>
+        <w:t>¡Bienvenido a clase!</w:t>
+      </w:r>
+    </w:p>
+    <w:p>
+      <w:pPr>
+        <w:pStyle w:val="Prrafodelista"/>
+        <w:numPr>
+          <w:ilvl w:val="0"/>
+          <w:numId w:val="1"/>
+        </w:numPr>
+        <w:rPr>
+          <w:rFonts w:asciiTheme="majorHAnsi" w:hAnsiTheme="majorHAnsi" w:cstheme="majorHAnsi"/>
+          <w:b/>
+          <w:bCs/>
+          <w:sz w:val="21"/>
+          <w:szCs w:val="21"/>
+        </w:rPr>
+      </w:pPr>
+      <w:r>
+        <w:rPr>
+          <w:rFonts w:asciiTheme="majorHAnsi" w:hAnsiTheme="majorHAnsi" w:cstheme="majorHAnsi"/>
+          <w:b/>
+          <w:bCs/>
+          <w:sz w:val="21"/>
+          <w:szCs w:val="21"/>
+        </w:rPr>
+        <w:t>Introducción</w:t>
+      </w:r>
+    </w:p>
+    <w:p>
+      <w:pPr>
+        <w:rPr>
+          <w:rFonts w:asciiTheme="majorHAnsi" w:hAnsiTheme="majorHAnsi" w:cstheme="majorHAnsi"/>
+          <w:sz w:val="21"/>
+          <w:szCs w:val="21"/>
+        </w:rPr>
+      </w:pPr>
+    </w:p>
+    <w:p>
+      <w:pPr>
+        <w:rPr>
+          <w:rFonts w:asciiTheme="majorHAnsi" w:hAnsiTheme="majorHAnsi" w:cstheme="majorHAnsi"/>
+          <w:sz w:val="21"/>
+          <w:szCs w:val="21"/>
+        </w:rPr>
+      </w:pPr>
+      <w:r>
+        <w:rPr>
+          <w:rFonts w:asciiTheme="majorHAnsi" w:hAnsiTheme="majorHAnsi" w:cstheme="majorHAnsi"/>
+          <w:sz w:val="21"/>
+          <w:szCs w:val="21"/>
+        </w:rPr>
+        <w:t>¡Te damos la bienvenida!</w:t>
+      </w:r>
+    </w:p>
+    <w:p>
+      <w:pPr>
+        <w:rPr>
+          <w:rFonts w:asciiTheme="majorHAnsi" w:hAnsiTheme="majorHAnsi" w:cstheme="majorHAnsi"/>
+          <w:sz w:val="21"/>
+          <w:szCs w:val="21"/>
+        </w:rPr>
+      </w:pPr>
+      <w:r>
+        <w:rPr>
+          <w:rFonts w:asciiTheme="majorHAnsi" w:hAnsiTheme="majorHAnsi" w:cstheme="majorHAnsi"/>
+          <w:sz w:val="21"/>
+          <w:szCs w:val="21"/>
+        </w:rPr>
+        <w:t>Introducción al Soporte de IT</w:t>
+      </w:r>
+    </w:p>
+    <w:p>
+      <w:pPr>
+        <w:rPr>
+          <w:rFonts w:asciiTheme="majorHAnsi" w:hAnsiTheme="majorHAnsi" w:cstheme="majorHAnsi"/>
+          <w:sz w:val="21"/>
+          <w:szCs w:val="21"/>
+        </w:rPr>
+      </w:pPr>
+      <w:r>
+        <w:rPr>
+          <w:rFonts w:asciiTheme="majorHAnsi" w:hAnsiTheme="majorHAnsi" w:cstheme="majorHAnsi"/>
+          <w:sz w:val="21"/>
+          <w:szCs w:val="21"/>
+        </w:rPr>
+        <w:t>Esta nueva experiencia busca que el participante comprenda los componentes del computador, elemento fundamental de los sistemas de IT, y adquiera las bases necesarias para proporcionar soporte técnico al computador, a través de la detección y resolución de incidentes y problemas de mediana complejidad.</w:t>
+      </w:r>
+    </w:p>
+    <w:p>
+      <w:pPr>
+        <w:rPr>
+          <w:rFonts w:asciiTheme="majorHAnsi" w:hAnsiTheme="majorHAnsi" w:cstheme="majorHAnsi"/>
+          <w:sz w:val="21"/>
+          <w:szCs w:val="21"/>
+        </w:rPr>
+      </w:pPr>
+    </w:p>
+    <w:p>
+      <w:pPr>
+        <w:rPr>
+          <w:rFonts w:asciiTheme="majorHAnsi" w:hAnsiTheme="majorHAnsi" w:cstheme="majorHAnsi"/>
+          <w:sz w:val="21"/>
+          <w:szCs w:val="21"/>
+        </w:rPr>
+      </w:pPr>
+      <w:r>
+        <w:rPr>
+          <w:rFonts w:asciiTheme="majorHAnsi" w:hAnsiTheme="majorHAnsi" w:cstheme="majorHAnsi"/>
+          <w:sz w:val="21"/>
+          <w:szCs w:val="21"/>
+        </w:rPr>
+        <w:t>Nuestra propuesta instruccional comienza por explorar las Tecnologías de la Información (o Information Technologies, IT) con especial enfasis en el computador, conociendo el funcionamiento de sus componentes principales y su interrelación; viendo cómo son representados, procesados y almacenados los datos dentro de él. Sin embargo, este recorrido no viene solo, nos acompaña un componente clave como es el Sistema Operativo, encargado de gestionar todos los recursos tanto de hardware como de software; y el cual hace posible el enlace entre el computador y el usuario, a través de una interfaz amigable y sencilla que provee herramientas y aplicaciones útiles para el respaldo y restauración de los datos, administración de dispositivos, monitoreo, mantenimiento y protección del equipo ante posibles  amenazas que pueden afectar el buen funcionamiento del equipo y la integridad de sus datos.</w:t>
+      </w:r>
+    </w:p>
+    <w:p>
+      <w:pPr>
+        <w:rPr>
+          <w:rFonts w:asciiTheme="majorHAnsi" w:hAnsiTheme="majorHAnsi" w:cstheme="majorHAnsi"/>
+          <w:sz w:val="21"/>
+          <w:szCs w:val="21"/>
+        </w:rPr>
+      </w:pPr>
+    </w:p>
+    <w:p>
+      <w:pPr>
+        <w:rPr>
+          <w:rFonts w:asciiTheme="majorHAnsi" w:hAnsiTheme="majorHAnsi" w:cstheme="majorHAnsi"/>
+          <w:sz w:val="21"/>
+          <w:szCs w:val="21"/>
+        </w:rPr>
+      </w:pPr>
+      <w:r>
+        <w:rPr>
+          <w:rFonts w:asciiTheme="majorHAnsi" w:hAnsiTheme="majorHAnsi" w:cstheme="majorHAnsi"/>
+          <w:sz w:val="21"/>
+          <w:szCs w:val="21"/>
+        </w:rPr>
+        <w:t>También planteamos el manejo de máquinas virtuales como una alternativa que busca hacer un mejor aprovechamiento de los recursos tecnológicos disponibles, ofreciendo la opción de poder ejecutar diversos sistemas operativos sobre una misma máquina física, al mismo tiempo. Esquema útil para hacer pruebas de aplicaciones que trabajen en un ambiente operativo distinto al que se dispone, sin necesidad de adquirir nuevos equipos.</w:t>
+      </w:r>
+    </w:p>
+    <w:p>
+      <w:pPr>
+        <w:rPr>
+          <w:rFonts w:asciiTheme="majorHAnsi" w:hAnsiTheme="majorHAnsi" w:cstheme="majorHAnsi"/>
+          <w:sz w:val="21"/>
+          <w:szCs w:val="21"/>
+        </w:rPr>
+      </w:pPr>
+    </w:p>
+    <w:p>
+      <w:pPr>
+        <w:rPr>
+          <w:rFonts w:asciiTheme="majorHAnsi" w:hAnsiTheme="majorHAnsi" w:cstheme="majorHAnsi"/>
+          <w:sz w:val="21"/>
+          <w:szCs w:val="21"/>
+        </w:rPr>
+      </w:pPr>
+      <w:r>
+        <w:rPr>
+          <w:rFonts w:asciiTheme="majorHAnsi" w:hAnsiTheme="majorHAnsi" w:cstheme="majorHAnsi"/>
+          <w:sz w:val="21"/>
+          <w:szCs w:val="21"/>
+        </w:rPr>
+        <w:t>Y finalmente presentamos como cierre, la formulación de un Proyecto, el cual representa un reto que pone a prueba las habilidades y conocimientos adquiridos a través de esta trayectoria instruccional y sugiere la aplicación de una metodología sistemática que te permite abordar situaciones problemáticas o incidentes que se presentan por la interacción del computador con su entorno.</w:t>
+      </w:r>
+    </w:p>
+    <w:p>
+      <w:pPr>
+        <w:rPr>
+          <w:rFonts w:asciiTheme="majorHAnsi" w:hAnsiTheme="majorHAnsi" w:cstheme="majorHAnsi"/>
+          <w:sz w:val="21"/>
+          <w:szCs w:val="21"/>
+        </w:rPr>
+      </w:pPr>
+    </w:p>
+    <w:p>
+      <w:pPr>
+        <w:rPr>
+          <w:rFonts w:asciiTheme="majorHAnsi" w:hAnsiTheme="majorHAnsi" w:cstheme="majorHAnsi"/>
+          <w:sz w:val="21"/>
+          <w:szCs w:val="21"/>
+        </w:rPr>
+      </w:pPr>
+      <w:r>
+        <w:rPr>
+          <w:rFonts w:asciiTheme="majorHAnsi" w:hAnsiTheme="majorHAnsi" w:cstheme="majorHAnsi"/>
+          <w:sz w:val="21"/>
+          <w:szCs w:val="21"/>
+        </w:rPr>
+        <w:t>Sin más preámbulos, queremos darte la bienvenida a esta experiencia enriquecedora, que no sólo muestra aquellos elementos vinculados con el software y hardware del computador, sino que también propone actividades prácticas que buscan familiarizarnos con herramientas y mecanismos de control que provee cualquier sistema operativo, para mantener la operatividad del computador.</w:t>
+      </w:r>
+    </w:p>
+    <w:p>
+      <w:pPr>
+        <w:rPr>
+          <w:rFonts w:asciiTheme="majorHAnsi" w:hAnsiTheme="majorHAnsi" w:cstheme="majorHAnsi"/>
+          <w:sz w:val="21"/>
+          <w:szCs w:val="21"/>
+        </w:rPr>
+      </w:pPr>
+    </w:p>
+    <w:p>
+      <w:pPr>
+        <w:pStyle w:val="Prrafodelista"/>
+        <w:numPr>
+          <w:ilvl w:val="0"/>
+          <w:numId w:val="1"/>
+        </w:numPr>
+        <w:rPr>
+          <w:rFonts w:asciiTheme="majorHAnsi" w:hAnsiTheme="majorHAnsi" w:cstheme="majorHAnsi"/>
+          <w:sz w:val="21"/>
+          <w:szCs w:val="21"/>
+        </w:rPr>
+      </w:pPr>
+      <w:r>
+        <w:rPr>
+          <w:rFonts w:asciiTheme="majorHAnsi" w:hAnsiTheme="majorHAnsi" w:cstheme="majorHAnsi"/>
+          <w:sz w:val="21"/>
+          <w:szCs w:val="21"/>
+        </w:rPr>
+        <w:t>Objetivos y expectativas</w:t>
+      </w:r>
+    </w:p>
+    <w:p>
+      <w:pPr>
+        <w:rPr>
+          <w:rFonts w:asciiTheme="majorHAnsi" w:hAnsiTheme="majorHAnsi" w:cstheme="majorHAnsi"/>
+          <w:sz w:val="21"/>
+          <w:szCs w:val="21"/>
+        </w:rPr>
+      </w:pPr>
+    </w:p>
+    <w:p>
+      <w:pPr>
+        <w:rPr>
+          <w:rFonts w:asciiTheme="majorHAnsi" w:hAnsiTheme="majorHAnsi" w:cstheme="majorHAnsi"/>
+          <w:sz w:val="21"/>
+          <w:szCs w:val="21"/>
+        </w:rPr>
+      </w:pPr>
+      <w:r>
+        <w:rPr>
+          <w:rFonts w:asciiTheme="majorHAnsi" w:hAnsiTheme="majorHAnsi" w:cstheme="majorHAnsi"/>
+          <w:sz w:val="21"/>
+          <w:szCs w:val="21"/>
+        </w:rPr>
+        <w:t>Antes de Comenzar</w:t>
+      </w:r>
+    </w:p>
+    <w:p>
+      <w:pPr>
+        <w:rPr>
+          <w:rFonts w:asciiTheme="majorHAnsi" w:hAnsiTheme="majorHAnsi" w:cstheme="majorHAnsi"/>
+          <w:sz w:val="21"/>
+          <w:szCs w:val="21"/>
+        </w:rPr>
+      </w:pPr>
+      <w:r>
+        <w:rPr>
+          <w:rFonts w:asciiTheme="majorHAnsi" w:hAnsiTheme="majorHAnsi" w:cstheme="majorHAnsi"/>
+          <w:sz w:val="21"/>
+          <w:szCs w:val="21"/>
+        </w:rPr>
+        <w:t>Introducción al Soporte de IT</w:t>
+      </w:r>
+    </w:p>
+    <w:p>
+      <w:pPr>
+        <w:rPr>
+          <w:rFonts w:asciiTheme="majorHAnsi" w:hAnsiTheme="majorHAnsi" w:cstheme="majorHAnsi"/>
+          <w:sz w:val="21"/>
+          <w:szCs w:val="21"/>
+        </w:rPr>
+      </w:pPr>
+    </w:p>
+    <w:p>
+      <w:pPr>
+        <w:rPr>
+          <w:rFonts w:asciiTheme="majorHAnsi" w:hAnsiTheme="majorHAnsi" w:cstheme="majorHAnsi"/>
+          <w:sz w:val="21"/>
+          <w:szCs w:val="21"/>
+        </w:rPr>
+      </w:pPr>
+      <w:r>
+        <w:rPr>
+          <w:rFonts w:asciiTheme="majorHAnsi" w:hAnsiTheme="majorHAnsi" w:cstheme="majorHAnsi"/>
+          <w:sz w:val="21"/>
+          <w:szCs w:val="21"/>
+        </w:rPr>
+        <w:t xml:space="preserve"> ¿Qué necesitas?</w:t>
+      </w:r>
+    </w:p>
+    <w:p>
+      <w:pPr>
+        <w:rPr>
+          <w:rFonts w:asciiTheme="majorHAnsi" w:hAnsiTheme="majorHAnsi" w:cstheme="majorHAnsi"/>
+          <w:sz w:val="21"/>
+          <w:szCs w:val="21"/>
+        </w:rPr>
+      </w:pPr>
+      <w:r>
+        <w:rPr>
+          <w:rFonts w:asciiTheme="majorHAnsi" w:hAnsiTheme="majorHAnsi" w:cstheme="majorHAnsi"/>
+          <w:sz w:val="21"/>
+          <w:szCs w:val="21"/>
+        </w:rPr>
+        <w:t>No se requieren conocimientos y/o habilidades previas, sin embargo contamos con tu gran interés y motivación para aprender y explorar el mundo de las Tecnologías de la Información (IT).</w:t>
+      </w:r>
+    </w:p>
+    <w:p>
+      <w:pPr>
+        <w:rPr>
+          <w:rFonts w:asciiTheme="majorHAnsi" w:hAnsiTheme="majorHAnsi" w:cstheme="majorHAnsi"/>
+          <w:sz w:val="21"/>
+          <w:szCs w:val="21"/>
+        </w:rPr>
+      </w:pPr>
+    </w:p>
+    <w:p>
+      <w:pPr>
+        <w:rPr>
+          <w:rFonts w:asciiTheme="majorHAnsi" w:hAnsiTheme="majorHAnsi" w:cstheme="majorHAnsi"/>
+          <w:sz w:val="21"/>
+          <w:szCs w:val="21"/>
+        </w:rPr>
+      </w:pPr>
+      <w:r>
+        <w:rPr>
+          <w:rFonts w:asciiTheme="majorHAnsi" w:hAnsiTheme="majorHAnsi" w:cstheme="majorHAnsi"/>
+          <w:sz w:val="21"/>
+          <w:szCs w:val="21"/>
+        </w:rPr>
+        <w:t xml:space="preserve"> ¿Qué vas a aprender?</w:t>
+      </w:r>
+    </w:p>
+    <w:p>
+      <w:pPr>
+        <w:rPr>
+          <w:rFonts w:asciiTheme="majorHAnsi" w:hAnsiTheme="majorHAnsi" w:cstheme="majorHAnsi"/>
+          <w:sz w:val="21"/>
+          <w:szCs w:val="21"/>
+        </w:rPr>
+      </w:pPr>
+      <w:r>
+        <w:rPr>
+          <w:rFonts w:asciiTheme="majorHAnsi" w:hAnsiTheme="majorHAnsi" w:cstheme="majorHAnsi"/>
+          <w:sz w:val="21"/>
+          <w:szCs w:val="21"/>
+        </w:rPr>
+        <w:t>Reconocer el funcionamiento general del computador atendiendo al rol de cada uno de sus componentes internos y periféricos.</w:t>
+      </w:r>
+    </w:p>
+    <w:p>
+      <w:pPr>
+        <w:rPr>
+          <w:rFonts w:asciiTheme="majorHAnsi" w:hAnsiTheme="majorHAnsi" w:cstheme="majorHAnsi"/>
+          <w:sz w:val="21"/>
+          <w:szCs w:val="21"/>
+        </w:rPr>
+      </w:pPr>
+    </w:p>
+    <w:p>
+      <w:pPr>
+        <w:rPr>
+          <w:rFonts w:asciiTheme="majorHAnsi" w:hAnsiTheme="majorHAnsi" w:cstheme="majorHAnsi"/>
+          <w:sz w:val="21"/>
+          <w:szCs w:val="21"/>
+        </w:rPr>
+      </w:pPr>
+      <w:r>
+        <w:rPr>
+          <w:rFonts w:asciiTheme="majorHAnsi" w:hAnsiTheme="majorHAnsi" w:cstheme="majorHAnsi"/>
+          <w:sz w:val="21"/>
+          <w:szCs w:val="21"/>
+        </w:rPr>
+        <w:lastRenderedPageBreak/>
+        <w:t>Resolver problemas de software y hardware de un computador de mediana complejidad.</w:t>
+      </w:r>
+    </w:p>
+    <w:p>
+      <w:pPr>
+        <w:rPr>
+          <w:rFonts w:asciiTheme="majorHAnsi" w:hAnsiTheme="majorHAnsi" w:cstheme="majorHAnsi"/>
+          <w:sz w:val="21"/>
+          <w:szCs w:val="21"/>
+        </w:rPr>
+      </w:pPr>
+    </w:p>
+    <w:p>
+      <w:pPr>
+        <w:rPr>
+          <w:rFonts w:asciiTheme="majorHAnsi" w:hAnsiTheme="majorHAnsi" w:cstheme="majorHAnsi"/>
+          <w:sz w:val="21"/>
+          <w:szCs w:val="21"/>
+        </w:rPr>
+      </w:pPr>
+      <w:r>
+        <w:rPr>
+          <w:rFonts w:asciiTheme="majorHAnsi" w:hAnsiTheme="majorHAnsi" w:cstheme="majorHAnsi"/>
+          <w:sz w:val="21"/>
+          <w:szCs w:val="21"/>
+        </w:rPr>
+        <w:t>Aplicar técnicas para el mantenimiento, respaldo, recuperación y optimización del computador con la finalidad de mantener el sistema operando adecuadamente.</w:t>
+      </w:r>
+    </w:p>
+    <w:p>
+      <w:pPr>
+        <w:rPr>
+          <w:rFonts w:asciiTheme="majorHAnsi" w:hAnsiTheme="majorHAnsi" w:cstheme="majorHAnsi"/>
+          <w:sz w:val="21"/>
+          <w:szCs w:val="21"/>
+        </w:rPr>
+      </w:pPr>
+    </w:p>
+    <w:p>
+      <w:pPr>
+        <w:rPr>
+          <w:rFonts w:asciiTheme="majorHAnsi" w:hAnsiTheme="majorHAnsi" w:cstheme="majorHAnsi"/>
+          <w:sz w:val="21"/>
+          <w:szCs w:val="21"/>
+        </w:rPr>
+      </w:pPr>
+      <w:r>
+        <w:rPr>
+          <w:rFonts w:asciiTheme="majorHAnsi" w:hAnsiTheme="majorHAnsi" w:cstheme="majorHAnsi"/>
+          <w:sz w:val="21"/>
+          <w:szCs w:val="21"/>
+        </w:rPr>
+        <w:t>Usar los comandos e interfaces de Windows y Linux para gestionar el computador.</w:t>
+      </w:r>
+    </w:p>
+    <w:p>
+      <w:pPr>
+        <w:rPr>
+          <w:rFonts w:asciiTheme="majorHAnsi" w:hAnsiTheme="majorHAnsi" w:cstheme="majorHAnsi"/>
+          <w:sz w:val="21"/>
+          <w:szCs w:val="21"/>
+        </w:rPr>
+      </w:pPr>
+    </w:p>
+    <w:p>
+      <w:pPr>
+        <w:rPr>
+          <w:rFonts w:asciiTheme="majorHAnsi" w:hAnsiTheme="majorHAnsi" w:cstheme="majorHAnsi"/>
+          <w:sz w:val="21"/>
+          <w:szCs w:val="21"/>
+        </w:rPr>
+      </w:pPr>
+      <w:r>
+        <w:rPr>
+          <w:rFonts w:asciiTheme="majorHAnsi" w:hAnsiTheme="majorHAnsi" w:cstheme="majorHAnsi"/>
+          <w:sz w:val="21"/>
+          <w:szCs w:val="21"/>
+        </w:rPr>
+        <w:t>Usar máquinas virtuales para gestionar diferentes ambientes operativos en el computador.</w:t>
+      </w:r>
+    </w:p>
+    <w:p>
+      <w:pPr>
+        <w:rPr>
+          <w:rFonts w:asciiTheme="majorHAnsi" w:hAnsiTheme="majorHAnsi" w:cstheme="majorHAnsi"/>
+          <w:sz w:val="21"/>
+          <w:szCs w:val="21"/>
+        </w:rPr>
+      </w:pPr>
+    </w:p>
+    <w:p>
+      <w:pPr>
+        <w:rPr>
+          <w:rFonts w:asciiTheme="majorHAnsi" w:hAnsiTheme="majorHAnsi" w:cstheme="majorHAnsi"/>
+          <w:sz w:val="21"/>
+          <w:szCs w:val="21"/>
+        </w:rPr>
+      </w:pPr>
+      <w:r>
+        <w:rPr>
+          <w:rFonts w:asciiTheme="majorHAnsi" w:hAnsiTheme="majorHAnsi" w:cstheme="majorHAnsi"/>
+          <w:sz w:val="21"/>
+          <w:szCs w:val="21"/>
+        </w:rPr>
+        <w:t>3. Conoce al equipo de instrucción</w:t>
+      </w:r>
+    </w:p>
+    <w:p>
+      <w:pPr>
+        <w:rPr>
+          <w:rFonts w:asciiTheme="majorHAnsi" w:hAnsiTheme="majorHAnsi" w:cstheme="majorHAnsi"/>
+          <w:sz w:val="21"/>
+          <w:szCs w:val="21"/>
+        </w:rPr>
+      </w:pPr>
+      <w:r>
+        <w:rPr>
+          <w:rFonts w:asciiTheme="majorHAnsi" w:hAnsiTheme="majorHAnsi" w:cstheme="majorHAnsi"/>
+          <w:sz w:val="21"/>
+          <w:szCs w:val="21"/>
+        </w:rPr>
+        <w:t>UNIDAD 1: Introducción a IT y Funcionamiento General del Computador</w:t>
+      </w:r>
+    </w:p>
+    <w:p>
+      <w:pPr>
+        <w:pStyle w:val="Prrafodelista"/>
+        <w:numPr>
+          <w:ilvl w:val="0"/>
+          <w:numId w:val="2"/>
+        </w:numPr>
+        <w:rPr>
+          <w:rFonts w:asciiTheme="majorHAnsi" w:hAnsiTheme="majorHAnsi" w:cstheme="majorHAnsi"/>
+          <w:sz w:val="21"/>
+          <w:szCs w:val="21"/>
+        </w:rPr>
+      </w:pPr>
+      <w:r>
+        <w:rPr>
+          <w:rFonts w:asciiTheme="majorHAnsi" w:hAnsiTheme="majorHAnsi" w:cstheme="majorHAnsi"/>
+          <w:sz w:val="21"/>
+          <w:szCs w:val="21"/>
+        </w:rPr>
+        <w:t>UNIDAD 1: Introducción</w:t>
+      </w:r>
+    </w:p>
+    <w:p>
+      <w:pPr>
+        <w:rPr>
+          <w:rFonts w:asciiTheme="majorHAnsi" w:hAnsiTheme="majorHAnsi" w:cstheme="majorHAnsi"/>
+          <w:sz w:val="21"/>
+          <w:szCs w:val="21"/>
+        </w:rPr>
+      </w:pPr>
+    </w:p>
+    <w:p>
+      <w:pPr>
+        <w:rPr>
+          <w:rFonts w:asciiTheme="majorHAnsi" w:hAnsiTheme="majorHAnsi" w:cstheme="majorHAnsi"/>
+          <w:b/>
+          <w:bCs/>
+          <w:sz w:val="21"/>
+          <w:szCs w:val="21"/>
+        </w:rPr>
+      </w:pPr>
+      <w:r>
+        <w:rPr>
+          <w:rFonts w:asciiTheme="majorHAnsi" w:hAnsiTheme="majorHAnsi" w:cstheme="majorHAnsi"/>
+          <w:b/>
+          <w:bCs/>
+          <w:sz w:val="21"/>
+          <w:szCs w:val="21"/>
+        </w:rPr>
+        <w:fldChar w:fldCharType="begin"/>
+      </w:r>
+      <w:r>
+        <w:rPr>
+          <w:rFonts w:asciiTheme="majorHAnsi" w:hAnsiTheme="majorHAnsi" w:cstheme="majorHAnsi"/>
+          <w:b/>
+          <w:bCs/>
+          <w:sz w:val="21"/>
+          <w:szCs w:val="21"/>
+        </w:rPr>
+        <w:instrText xml:space="preserve"> INCLUDEPICTURE "https://nextu-latam-content-production.nextu.com/content_generator/templates/intro_unidad_tech_v1/img/icon_antes_comenzar_tech.svg" \* MERGEFORMATINET </w:instrText>
+      </w:r>
+      <w:r>
+        <w:rPr>
+          <w:rFonts w:asciiTheme="majorHAnsi" w:hAnsiTheme="majorHAnsi" w:cstheme="majorHAnsi"/>
+          <w:b/>
+          <w:bCs/>
+          <w:sz w:val="21"/>
+          <w:szCs w:val="21"/>
+        </w:rPr>
+        <w:fldChar w:fldCharType="separate"/>
+      </w:r>
+      <w:r>
+        <w:rPr>
+          <w:rFonts w:asciiTheme="majorHAnsi" w:hAnsiTheme="majorHAnsi" w:cstheme="majorHAnsi"/>
+          <w:b/>
+          <w:bCs/>
+          <w:sz w:val="21"/>
+          <w:szCs w:val="21"/>
+        </w:rPr>
+        <mc:AlternateContent>
+          <mc:Choice Requires="wps">
+            <w:drawing>
+              <wp:inline distT="0" distB="0" distL="0" distR="0">
+                <wp:extent cx="304800" cy="304800"/>
+                <wp:effectExtent l="0" t="0" r="0" b="0"/>
+                <wp:docPr id="11" name="Rectángulo 11"/>
+                <wp:cNvGraphicFramePr>
+                  <a:graphicFrameLocks xmlns:a="http://schemas.openxmlformats.org/drawingml/2006/main" noChangeAspect="1"/>
+                </wp:cNvGraphicFramePr>
+                <a:graphic xmlns:a="http://schemas.openxmlformats.org/drawingml/2006/main">
+                  <a:graphicData uri="http://schemas.microsoft.com/office/word/2010/wordprocessingShape">
+                    <wps:wsp>
+                      <wps:cNvSpPr>
+                        <a:spLocks noChangeAspect="1" noChangeArrowheads="1"/>
+                      </wps:cNvSpPr>
+                      <wps:spPr bwMode="auto">
+                        <a:xfrm>
+                          <a:off x="0" y="0"/>
+                          <a:ext cx="304800" cy="304800"/>
+                        </a:xfrm>
+                        <a:prstGeom prst="rect">
+                          <a:avLst/>
+                        </a:prstGeom>
+                        <a:noFill/>
+                        <a:ln>
+                          <a:noFill/>
+                        </a:ln>
+                        <a:extLst>
+                          <a:ext uri="{909E8E84-426E-40DD-AFC4-6F175D3DCCD1}">
+                            <a14:hiddenFill xmlns:a14="http://schemas.microsoft.com/office/drawing/2010/main">
+                              <a:solidFill>
+                                <a:srgbClr val="FFFFFF"/>
+                              </a:solidFill>
+                            </a14:hiddenFill>
+                          </a:ext>
+                          <a:ext uri="{91240B29-F687-4F45-9708-019B960494DF}">
+                            <a14:hiddenLine xmlns:a14="http://schemas.microsoft.com/office/drawing/2010/main" w="9525">
+                              <a:solidFill>
+                                <a:srgbClr val="000000"/>
+                              </a:solidFill>
+                              <a:miter lim="800000"/>
+                              <a:headEnd/>
+                              <a:tailEnd/>
+                            </a14:hiddenLine>
+                          </a:ext>
+                        </a:extLst>
+                      </wps:spPr>
+                      <wps:bodyPr rot="0" vert="horz" wrap="square" lIns="91440" tIns="45720" rIns="91440" bIns="45720" anchor="t" anchorCtr="0" upright="1">
+                        <a:noAutofit/>
+                      </wps:bodyPr>
+                    </wps:wsp>
+                  </a:graphicData>
+                </a:graphic>
+              </wp:inline>
+            </w:drawing>
+          </mc:Choice>
+          <mc:Fallback>
+            <w:pict>
+              <v:rect w14:anchorId="1DFFEFFD" id="Rectángulo 11" o:spid="_x0000_s1026" style="width:24pt;height:24pt;visibility:visible;mso-wrap-style:square;mso-left-percent:-10001;mso-top-percent:-10001;mso-position-horizontal:absolute;mso-position-horizontal-relative:char;mso-position-vertical:absolute;mso-position-vertical-relative:line;mso-left-percent:-10001;mso-top-percent:-10001;v-text-anchor:top" o:gfxdata="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" filled="f" stroked="f">
+                <o:lock v:ext="edit" aspectratio="t"/>
+                <w10:anchorlock/>
+              </v:rect>
+            </w:pict>
+          </mc:Fallback>
+        </mc:AlternateContent>
+      </w:r>
+      <w:r>
+        <w:rPr>
+          <w:rFonts w:asciiTheme="majorHAnsi" w:hAnsiTheme="majorHAnsi" w:cstheme="majorHAnsi"/>
+          <w:sz w:val="21"/>
+          <w:szCs w:val="21"/>
+        </w:rPr>
+        <w:fldChar w:fldCharType="end"/>
+      </w:r>
+      <w:r>
+        <w:rPr>
+          <w:rFonts w:asciiTheme="majorHAnsi" w:hAnsiTheme="majorHAnsi" w:cstheme="majorHAnsi"/>
+          <w:b/>
+          <w:bCs/>
+          <w:sz w:val="21"/>
+          <w:szCs w:val="21"/>
+        </w:rPr>
+        <w:t> Unidad 1</w:t>
+      </w:r>
+    </w:p>
+    <w:p>
+      <w:pPr>
+        <w:rPr>
+          <w:rFonts w:asciiTheme="majorHAnsi" w:hAnsiTheme="majorHAnsi" w:cstheme="majorHAnsi"/>
+          <w:b/>
+          <w:bCs/>
+          <w:sz w:val="21"/>
+          <w:szCs w:val="21"/>
+        </w:rPr>
+      </w:pPr>
+      <w:r>
+        <w:rPr>
+          <w:rFonts w:asciiTheme="majorHAnsi" w:hAnsiTheme="majorHAnsi" w:cstheme="majorHAnsi"/>
+          <w:b/>
+          <w:bCs/>
+          <w:sz w:val="21"/>
+          <w:szCs w:val="21"/>
+        </w:rPr>
+        <w:t>Introducción a IT y Funcionamiento General del Computador</w:t>
+      </w:r>
+    </w:p>
+    <w:p>
+      <w:pPr>
+        <w:rPr>
+          <w:rFonts w:asciiTheme="majorHAnsi" w:hAnsiTheme="majorHAnsi" w:cstheme="majorHAnsi"/>
+          <w:sz w:val="21"/>
+          <w:szCs w:val="21"/>
+        </w:rPr>
+      </w:pPr>
+      <w:r>
+        <w:rPr>
+          <w:rFonts w:asciiTheme="majorHAnsi" w:hAnsiTheme="majorHAnsi" w:cstheme="majorHAnsi"/>
+          <w:sz w:val="21"/>
+          <w:szCs w:val="21"/>
+        </w:rPr>
+        <w:t>¡Enhorabuena! Estamos complacidos en recorrer juntos un mundo fascinante como el de las Tecnologías de la Información o mundo IT, que involucra los dispositivos informáticos y las tecnologías de la comunicación, a partir de los cuales surge el concepto de infraestructura IT que relaciona equipos, software, comunicaciones, seguridad y otros; en fin, una plataforma que permite la prestación de servicios de tecnología.</w:t>
+      </w:r>
+    </w:p>
+    <w:p>
+      <w:pPr>
+        <w:rPr>
+          <w:rFonts w:asciiTheme="majorHAnsi" w:hAnsiTheme="majorHAnsi" w:cstheme="majorHAnsi"/>
+          <w:sz w:val="21"/>
+          <w:szCs w:val="21"/>
+        </w:rPr>
+      </w:pPr>
+      <w:r>
+        <w:rPr>
+          <w:rFonts w:asciiTheme="majorHAnsi" w:hAnsiTheme="majorHAnsi" w:cstheme="majorHAnsi"/>
+          <w:sz w:val="21"/>
+          <w:szCs w:val="21"/>
+        </w:rPr>
+        <w:t>En esta unidad enfocaremos nuestra atención en identificar el alcance y la importancia de las Tecnologías de la Información que han influenciado en todas las áreas de la sociedad moderna, cambiando la manera de ver y realizar nuestras actividades cotidianas.</w:t>
+      </w:r>
+    </w:p>
+    <w:p>
+      <w:pPr>
+        <w:rPr>
+          <w:rFonts w:asciiTheme="majorHAnsi" w:hAnsiTheme="majorHAnsi" w:cstheme="majorHAnsi"/>
+          <w:sz w:val="21"/>
+          <w:szCs w:val="21"/>
+        </w:rPr>
+      </w:pPr>
+      <w:r>
+        <w:rPr>
+          <w:rFonts w:asciiTheme="majorHAnsi" w:hAnsiTheme="majorHAnsi" w:cstheme="majorHAnsi"/>
+          <w:sz w:val="21"/>
+          <w:szCs w:val="21"/>
+        </w:rPr>
+        <w:t>Se mostrará que el computador es un elemento clave en el mundo IT e iniciaremos un recorrido conociendo sus componentes internos y externos, su funcionamiento desde que ingresa un requerimiento hasta que se obtiene una salida, como resultado del procesamiento interno que ocurre en él, identificando los componentes involucrados en cada una de las etapas de dicho proceso.</w:t>
+      </w:r>
+    </w:p>
+    <w:p>
+      <w:pPr>
+        <w:rPr>
+          <w:rFonts w:asciiTheme="majorHAnsi" w:hAnsiTheme="majorHAnsi" w:cstheme="majorHAnsi"/>
+          <w:sz w:val="21"/>
+          <w:szCs w:val="21"/>
+        </w:rPr>
+      </w:pPr>
+      <w:r>
+        <w:rPr>
+          <w:rFonts w:asciiTheme="majorHAnsi" w:hAnsiTheme="majorHAnsi" w:cstheme="majorHAnsi"/>
+          <w:sz w:val="21"/>
+          <w:szCs w:val="21"/>
+        </w:rPr>
+        <w:t>Conoceremos cómo se representan los datos en el interior del computador, cómo se realiza el proceso de codificación y decodificación para que él pueda procesar los requerimientos y lleguen nuevamente al solicitante, de manera que sea comprensible.</w:t>
+      </w:r>
+    </w:p>
+    <w:p>
+      <w:pPr>
+        <w:rPr>
+          <w:rFonts w:asciiTheme="majorHAnsi" w:hAnsiTheme="majorHAnsi" w:cstheme="majorHAnsi"/>
+          <w:sz w:val="21"/>
+          <w:szCs w:val="21"/>
+        </w:rPr>
+      </w:pPr>
+      <w:r>
+        <w:rPr>
+          <w:rFonts w:asciiTheme="majorHAnsi" w:hAnsiTheme="majorHAnsi" w:cstheme="majorHAnsi"/>
+          <w:sz w:val="21"/>
+          <w:szCs w:val="21"/>
+        </w:rPr>
+        <w:t>Nos familiarizaremos con herramientas que nos ayuden a realizar conversiones a distintos sistemas numéricos, útiles para comprender aún más el proceso de codificación.</w:t>
+      </w:r>
+    </w:p>
+    <w:p>
+      <w:pPr>
+        <w:rPr>
+          <w:rFonts w:asciiTheme="majorHAnsi" w:hAnsiTheme="majorHAnsi" w:cstheme="majorHAnsi"/>
+          <w:sz w:val="21"/>
+          <w:szCs w:val="21"/>
+        </w:rPr>
+      </w:pPr>
+      <w:r>
+        <w:rPr>
+          <w:rFonts w:asciiTheme="majorHAnsi" w:hAnsiTheme="majorHAnsi" w:cstheme="majorHAnsi"/>
+          <w:sz w:val="21"/>
+          <w:szCs w:val="21"/>
+        </w:rPr>
+        <w:t>También, se presentarán aplicaciones de trabajo que muestran los componentes instalados en un computador y permite actualizar su configuración, de forma tal que pueda resolver posibles problemas en un contexto dado.</w:t>
+      </w:r>
+    </w:p>
+    <w:p>
+      <w:pPr>
+        <w:rPr>
+          <w:rFonts w:asciiTheme="majorHAnsi" w:hAnsiTheme="majorHAnsi" w:cstheme="majorHAnsi"/>
+          <w:sz w:val="21"/>
+          <w:szCs w:val="21"/>
+        </w:rPr>
+      </w:pPr>
+      <w:r>
+        <w:rPr>
+          <w:rFonts w:asciiTheme="majorHAnsi" w:hAnsiTheme="majorHAnsi" w:cstheme="majorHAnsi"/>
+          <w:sz w:val="21"/>
+          <w:szCs w:val="21"/>
+        </w:rPr>
+        <w:t>Como complemento se incluyen talleres y ejercicios prácticos que contribuyen a potenciar las habilidades del personal de soporte técnico encargado de gestionar la Infraestructura IT.</w:t>
+      </w:r>
+    </w:p>
+    <w:p>
+      <w:pPr>
+        <w:rPr>
+          <w:rFonts w:asciiTheme="majorHAnsi" w:hAnsiTheme="majorHAnsi" w:cstheme="majorHAnsi"/>
+          <w:sz w:val="21"/>
+          <w:szCs w:val="21"/>
+        </w:rPr>
+      </w:pPr>
+      <w:r>
+        <w:rPr>
+          <w:rFonts w:asciiTheme="majorHAnsi" w:hAnsiTheme="majorHAnsi" w:cstheme="majorHAnsi"/>
+          <w:sz w:val="21"/>
+          <w:szCs w:val="21"/>
+        </w:rPr>
+        <w:fldChar w:fldCharType="begin"/>
+      </w:r>
+      <w:r>
+        <w:rPr>
+          <w:rFonts w:asciiTheme="majorHAnsi" w:hAnsiTheme="majorHAnsi" w:cstheme="majorHAnsi"/>
+          <w:sz w:val="21"/>
+          <w:szCs w:val="21"/>
+        </w:rPr>
+        <w:instrText xml:space="preserve"> INCLUDEPICTURE "https://nextu-latam-content-production.nextu.com/content_generator/templates/intro_unidad_tech_v1/img/icon_aprendizaje_tech.svg" \* MERGEFORMATINET </w:instrText>
+      </w:r>
+      <w:r>
+        <w:rPr>
+          <w:rFonts w:asciiTheme="majorHAnsi" w:hAnsiTheme="majorHAnsi" w:cstheme="majorHAnsi"/>
+          <w:sz w:val="21"/>
+          <w:szCs w:val="21"/>
+        </w:rPr>
+        <w:fldChar w:fldCharType="separate"/>
+      </w:r>
+      <w:r>
+        <w:rPr>
+          <w:rFonts w:asciiTheme="majorHAnsi" w:hAnsiTheme="majorHAnsi" w:cstheme="majorHAnsi"/>
+          <w:sz w:val="21"/>
+          <w:szCs w:val="21"/>
+        </w:rPr>
+        <mc:AlternateContent>
+          <mc:Choice Requires="wps">
+            <w:drawing>
+              <wp:inline distT="0" distB="0" distL="0" distR="0">
+                <wp:extent cx="304800" cy="304800"/>
+                <wp:effectExtent l="0" t="0" r="0" b="0"/>
+                <wp:docPr id="10" name="Rectángulo 10"/>
+                <wp:cNvGraphicFramePr>
+                  <a:graphicFrameLocks xmlns:a="http://schemas.openxmlformats.org/drawingml/2006/main" noChangeAspect="1"/>
+                </wp:cNvGraphicFramePr>
+                <a:graphic xmlns:a="http://schemas.openxmlformats.org/drawingml/2006/main">
+                  <a:graphicData uri="http://schemas.microsoft.com/office/word/2010/wordprocessingShape">
+                    <wps:wsp>
+                      <wps:cNvSpPr>
+                        <a:spLocks noChangeAspect="1" noChangeArrowheads="1"/>
+                      </wps:cNvSpPr>
+                      <wps:spPr bwMode="auto">
+                        <a:xfrm>
+                          <a:off x="0" y="0"/>
+                          <a:ext cx="304800" cy="304800"/>
+                        </a:xfrm>
+                        <a:prstGeom prst="rect">
+                          <a:avLst/>
+                        </a:prstGeom>
+                        <a:noFill/>
+                        <a:ln>
+                          <a:noFill/>
+                        </a:ln>
+                        <a:extLst>
+                          <a:ext uri="{909E8E84-426E-40DD-AFC4-6F175D3DCCD1}">
+                            <a14:hiddenFill xmlns:a14="http://schemas.microsoft.com/office/drawing/2010/main">
+                              <a:solidFill>
+                                <a:srgbClr val="FFFFFF"/>
+                              </a:solidFill>
+                            </a14:hiddenFill>
+                          </a:ext>
+                          <a:ext uri="{91240B29-F687-4F45-9708-019B960494DF}">
+                            <a14:hiddenLine xmlns:a14="http://schemas.microsoft.com/office/drawing/2010/main" w="9525">
+                              <a:solidFill>
+                                <a:srgbClr val="000000"/>
+                              </a:solidFill>
+                              <a:miter lim="800000"/>
+                              <a:headEnd/>
+                              <a:tailEnd/>
+                            </a14:hiddenLine>
+                          </a:ext>
+                        </a:extLst>
+                      </wps:spPr>
+                      <wps:bodyPr rot="0" vert="horz" wrap="square" lIns="91440" tIns="45720" rIns="91440" bIns="45720" anchor="t" anchorCtr="0" upright="1">
+                        <a:noAutofit/>
+                      </wps:bodyPr>
+                    </wps:wsp>
+                  </a:graphicData>
+                </a:graphic>
+              </wp:inline>
+            </w:drawing>
+          </mc:Choice>
+          <mc:Fallback>
+            <w:pict>
+              <v:rect w14:anchorId="2FE4DF46" id="Rectángulo 10" o:spid="_x0000_s1026" style="width:24pt;height:24pt;visibility:visible;mso-wrap-style:square;mso-left-percent:-10001;mso-top-percent:-10001;mso-position-horizontal:absolute;mso-position-horizontal-relative:char;mso-position-vertical:absolute;mso-position-vertical-relative:line;mso-left-percent:-10001;mso-top-percent:-10001;v-text-anchor:top" o:gfxdata="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" filled="f" stroked="f">
+                <o:lock v:ext="edit" aspectratio="t"/>
+                <w10:anchorlock/>
+              </v:rect>
+            </w:pict>
+          </mc:Fallback>
+        </mc:AlternateContent>
+      </w:r>
+      <w:r>
+        <w:rPr>
+          <w:rFonts w:asciiTheme="majorHAnsi" w:hAnsiTheme="majorHAnsi" w:cstheme="majorHAnsi"/>
+          <w:sz w:val="21"/>
+          <w:szCs w:val="21"/>
+        </w:rPr>
+        <w:fldChar w:fldCharType="end"/>
+      </w:r>
+    </w:p>
+    <w:p>
+      <w:pPr>
+        <w:rPr>
+          <w:rFonts w:asciiTheme="majorHAnsi" w:hAnsiTheme="majorHAnsi" w:cstheme="majorHAnsi"/>
+          <w:b/>
+          <w:bCs/>
+          <w:sz w:val="21"/>
+          <w:szCs w:val="21"/>
+        </w:rPr>
+      </w:pPr>
+      <w:r>
+        <w:rPr>
+          <w:rFonts w:asciiTheme="majorHAnsi" w:hAnsiTheme="majorHAnsi" w:cstheme="majorHAnsi"/>
+          <w:b/>
+          <w:bCs/>
+          <w:sz w:val="21"/>
+          <w:szCs w:val="21"/>
+        </w:rPr>
+        <w:t>Objetivos de aprendizaje</w:t>
+      </w:r>
+    </w:p>
+    <w:p>
+      <w:pPr>
+        <w:numPr>
+          <w:ilvl w:val="0"/>
+          <w:numId w:val="3"/>
+        </w:numPr>
+        <w:rPr>
+          <w:rFonts w:asciiTheme="majorHAnsi" w:hAnsiTheme="majorHAnsi" w:cstheme="majorHAnsi"/>
+          <w:sz w:val="21"/>
+          <w:szCs w:val="21"/>
+        </w:rPr>
+      </w:pPr>
+      <w:r>
+        <w:rPr>
+          <w:rFonts w:asciiTheme="majorHAnsi" w:hAnsiTheme="majorHAnsi" w:cstheme="majorHAnsi"/>
+          <w:sz w:val="21"/>
+          <w:szCs w:val="21"/>
+        </w:rPr>
+        <w:t>Resumir el funcionamiento del computador, identificando sus componentes y cómo estos se interrelacionan.</w:t>
+      </w:r>
+    </w:p>
+    <w:p>
+      <w:pPr>
+        <w:numPr>
+          <w:ilvl w:val="0"/>
+          <w:numId w:val="3"/>
+        </w:numPr>
+        <w:rPr>
+          <w:rFonts w:asciiTheme="majorHAnsi" w:hAnsiTheme="majorHAnsi" w:cstheme="majorHAnsi"/>
+          <w:sz w:val="21"/>
+          <w:szCs w:val="21"/>
+        </w:rPr>
+      </w:pPr>
+      <w:r>
+        <w:rPr>
+          <w:rFonts w:asciiTheme="majorHAnsi" w:hAnsiTheme="majorHAnsi" w:cstheme="majorHAnsi"/>
+          <w:sz w:val="21"/>
+          <w:szCs w:val="21"/>
+        </w:rPr>
+        <w:t>Usar herramientas que permitan monitorear dichos componentes y modificar su configuración, en un momento dado.</w:t>
+      </w:r>
+    </w:p>
+    <w:p>
+      <w:pPr>
+        <w:numPr>
+          <w:ilvl w:val="0"/>
+          <w:numId w:val="3"/>
+        </w:numPr>
+        <w:rPr>
+          <w:rFonts w:asciiTheme="majorHAnsi" w:hAnsiTheme="majorHAnsi" w:cstheme="majorHAnsi"/>
+          <w:sz w:val="21"/>
+          <w:szCs w:val="21"/>
+        </w:rPr>
+      </w:pPr>
+      <w:r>
+        <w:rPr>
+          <w:rFonts w:asciiTheme="majorHAnsi" w:hAnsiTheme="majorHAnsi" w:cstheme="majorHAnsi"/>
+          <w:sz w:val="21"/>
+          <w:szCs w:val="21"/>
+        </w:rPr>
+        <w:t>Aplicar las conversiones a distintos sistemas numéricos, las cuales son útiles para la codificación de datos.</w:t>
+      </w:r>
+    </w:p>
+    <w:p>
+      <w:pPr>
+        <w:numPr>
+          <w:ilvl w:val="0"/>
+          <w:numId w:val="3"/>
+        </w:numPr>
+        <w:rPr>
+          <w:rFonts w:asciiTheme="majorHAnsi" w:hAnsiTheme="majorHAnsi" w:cstheme="majorHAnsi"/>
+          <w:sz w:val="21"/>
+          <w:szCs w:val="21"/>
+        </w:rPr>
+      </w:pPr>
+      <w:r>
+        <w:rPr>
+          <w:rFonts w:asciiTheme="majorHAnsi" w:hAnsiTheme="majorHAnsi" w:cstheme="majorHAnsi"/>
+          <w:sz w:val="21"/>
+          <w:szCs w:val="21"/>
+        </w:rPr>
+        <w:t>Interpretar la estructura de un código binario como base de la operación de un computador.</w:t>
+      </w:r>
+    </w:p>
+    <w:p>
+      <w:pPr>
+        <w:rPr>
+          <w:rFonts w:asciiTheme="majorHAnsi" w:hAnsiTheme="majorHAnsi" w:cstheme="majorHAnsi"/>
+          <w:sz w:val="21"/>
+          <w:szCs w:val="21"/>
+        </w:rPr>
+      </w:pPr>
+    </w:p>
+    <w:p>
+      <w:pPr>
+        <w:rPr>
+          <w:rFonts w:asciiTheme="majorHAnsi" w:hAnsiTheme="majorHAnsi" w:cstheme="majorHAnsi"/>
+          <w:sz w:val="21"/>
+          <w:szCs w:val="21"/>
+        </w:rPr>
+      </w:pPr>
+    </w:p>
+    <w:p>
+      <w:pPr>
+        <w:rPr>
+          <w:rFonts w:asciiTheme="majorHAnsi" w:hAnsiTheme="majorHAnsi" w:cstheme="majorHAnsi"/>
+          <w:sz w:val="21"/>
+          <w:szCs w:val="21"/>
+        </w:rPr>
+      </w:pPr>
+    </w:p>
+    <w:p>
+      <w:pPr>
+        <w:rPr>
+          <w:rFonts w:asciiTheme="majorHAnsi" w:hAnsiTheme="majorHAnsi" w:cstheme="majorHAnsi"/>
+          <w:sz w:val="21"/>
+          <w:szCs w:val="21"/>
+        </w:rPr>
+      </w:pPr>
+    </w:p>
+    <w:p>
+      <w:pPr>
+        <w:rPr>
+          <w:rFonts w:asciiTheme="majorHAnsi" w:hAnsiTheme="majorHAnsi" w:cstheme="majorHAnsi"/>
+          <w:sz w:val="21"/>
+          <w:szCs w:val="21"/>
+        </w:rPr>
+      </w:pPr>
+      <w:r>
+        <w:rPr>
+          <w:rFonts w:asciiTheme="majorHAnsi" w:hAnsiTheme="majorHAnsi" w:cstheme="majorHAnsi"/>
+          <w:sz w:val="21"/>
+          <w:szCs w:val="21"/>
+        </w:rPr>
+        <w:lastRenderedPageBreak/>
+        <w:t>2. Lección 1: Definición y Conceptos de IT</w:t>
+      </w:r>
+    </w:p>
+    <w:p>
+      <w:pPr>
+        <w:ind w:left="708"/>
+        <w:rPr>
+          <w:rFonts w:asciiTheme="majorHAnsi" w:hAnsiTheme="majorHAnsi" w:cstheme="majorHAnsi"/>
+          <w:sz w:val="21"/>
+          <w:szCs w:val="21"/>
+        </w:rPr>
+      </w:pPr>
+      <w:r>
+        <w:rPr>
+          <w:rFonts w:asciiTheme="majorHAnsi" w:hAnsiTheme="majorHAnsi" w:cstheme="majorHAnsi"/>
+          <w:sz w:val="21"/>
+          <w:szCs w:val="21"/>
+        </w:rPr>
+        <w:t>2.1. Video: Explora el Mundo IT</w:t>
+      </w:r>
+    </w:p>
+    <w:p>
+      <w:pPr>
+        <w:ind w:left="708"/>
+        <w:rPr>
+          <w:rFonts w:asciiTheme="majorHAnsi" w:hAnsiTheme="majorHAnsi" w:cstheme="majorHAnsi"/>
+          <w:sz w:val="21"/>
+          <w:szCs w:val="21"/>
+        </w:rPr>
+      </w:pPr>
+      <w:r>
+        <w:rPr>
+          <w:rFonts w:asciiTheme="majorHAnsi" w:hAnsiTheme="majorHAnsi" w:cstheme="majorHAnsi"/>
+          <w:sz w:val="21"/>
+          <w:szCs w:val="21"/>
+        </w:rPr>
+        <w:t>2.2. Actividad 1</w:t>
+      </w:r>
+    </w:p>
+    <w:p>
+      <w:pPr>
+        <w:ind w:left="708"/>
+        <w:rPr>
+          <w:rFonts w:asciiTheme="majorHAnsi" w:hAnsiTheme="majorHAnsi" w:cstheme="majorHAnsi"/>
+          <w:sz w:val="21"/>
+          <w:szCs w:val="21"/>
+        </w:rPr>
+      </w:pPr>
+    </w:p>
+    <w:p>
+      <w:pPr>
+        <w:ind w:left="708"/>
+        <w:rPr>
+          <w:rFonts w:asciiTheme="majorHAnsi" w:hAnsiTheme="majorHAnsi" w:cstheme="majorHAnsi"/>
+          <w:sz w:val="21"/>
+          <w:szCs w:val="21"/>
+        </w:rPr>
+      </w:pPr>
       <w:bookmarkStart w:id="0" w:name="_GoBack"/>
       <w:bookmarkEnd w:id="0"/>
-      <w:r>
-        <w:rPr>
-          <w:rFonts w:asciiTheme="majorHAnsi" w:hAnsiTheme="majorHAnsi" w:cstheme="majorHAnsi"/>
-          <w:sz w:val="21"/>
-          <w:szCs w:val="21"/>
-        </w:rPr>
-        <w:t>Introducción al Soporte de IT</w:t>
-      </w:r>
-    </w:p>
-    <w:p>
-      <w:pPr>
-        <w:rPr>
-          <w:rFonts w:asciiTheme="majorHAnsi" w:hAnsiTheme="majorHAnsi" w:cstheme="majorHAnsi"/>
-          <w:sz w:val="21"/>
-          <w:szCs w:val="21"/>
-        </w:rPr>
-      </w:pPr>
-      <w:r>
-        <w:rPr>
-          <w:rFonts w:asciiTheme="majorHAnsi" w:hAnsiTheme="majorHAnsi" w:cstheme="majorHAnsi"/>
-          <w:sz w:val="21"/>
-          <w:szCs w:val="21"/>
-        </w:rPr>
-        <w:t>¡Bienvenido a clase!</w:t>
-      </w:r>
-    </w:p>
-    <w:p>
-      <w:pPr>
-        <w:rPr>
-          <w:rFonts w:asciiTheme="majorHAnsi" w:hAnsiTheme="majorHAnsi" w:cstheme="majorHAnsi"/>
-          <w:sz w:val="21"/>
-          <w:szCs w:val="21"/>
-        </w:rPr>
-      </w:pPr>
-      <w:r>
-        <w:rPr>
-          <w:rFonts w:asciiTheme="majorHAnsi" w:hAnsiTheme="majorHAnsi" w:cstheme="majorHAnsi"/>
-          <w:sz w:val="21"/>
-          <w:szCs w:val="21"/>
-        </w:rPr>
-        <w:t>1. Introducción</w:t>
-      </w:r>
-    </w:p>
-    <w:p>
-      <w:pPr>
-        <w:rPr>
-          <w:rFonts w:asciiTheme="majorHAnsi" w:hAnsiTheme="majorHAnsi" w:cstheme="majorHAnsi"/>
-          <w:sz w:val="21"/>
-          <w:szCs w:val="21"/>
-        </w:rPr>
-      </w:pPr>
-      <w:r>
-        <w:rPr>
-          <w:rFonts w:asciiTheme="majorHAnsi" w:hAnsiTheme="majorHAnsi" w:cstheme="majorHAnsi"/>
-          <w:sz w:val="21"/>
-          <w:szCs w:val="21"/>
-        </w:rPr>
-        <w:t>2. Objetivos y expectativas</w:t>
-      </w:r>
-    </w:p>
-    <w:p>
-      <w:pPr>
-        <w:rPr>
-          <w:rFonts w:asciiTheme="majorHAnsi" w:hAnsiTheme="majorHAnsi" w:cstheme="majorHAnsi"/>
-          <w:sz w:val="21"/>
-          <w:szCs w:val="21"/>
-        </w:rPr>
-      </w:pPr>
-      <w:r>
-        <w:rPr>
-          <w:rFonts w:asciiTheme="majorHAnsi" w:hAnsiTheme="majorHAnsi" w:cstheme="majorHAnsi"/>
-          <w:sz w:val="21"/>
-          <w:szCs w:val="21"/>
-        </w:rPr>
-        <w:t>3. Conoce al equipo de instrucción</w:t>
-      </w:r>
-    </w:p>
-    <w:p>
-      <w:pPr>
-        <w:rPr>
-          <w:rFonts w:asciiTheme="majorHAnsi" w:hAnsiTheme="majorHAnsi" w:cstheme="majorHAnsi"/>
-          <w:sz w:val="21"/>
-          <w:szCs w:val="21"/>
-        </w:rPr>
-      </w:pPr>
-      <w:r>
-        <w:rPr>
-          <w:rFonts w:asciiTheme="majorHAnsi" w:hAnsiTheme="majorHAnsi" w:cstheme="majorHAnsi"/>
-          <w:sz w:val="21"/>
-          <w:szCs w:val="21"/>
-        </w:rPr>
-        <w:t>UNIDAD 1: Introducción a IT y Funcionamiento General del Computador</w:t>
-      </w:r>
-    </w:p>
-    <w:p>
-      <w:pPr>
-        <w:rPr>
-          <w:rFonts w:asciiTheme="majorHAnsi" w:hAnsiTheme="majorHAnsi" w:cstheme="majorHAnsi"/>
-          <w:sz w:val="21"/>
-          <w:szCs w:val="21"/>
-        </w:rPr>
-      </w:pPr>
-      <w:r>
-        <w:rPr>
-          <w:rFonts w:asciiTheme="majorHAnsi" w:hAnsiTheme="majorHAnsi" w:cstheme="majorHAnsi"/>
-          <w:sz w:val="21"/>
-          <w:szCs w:val="21"/>
-        </w:rPr>
-        <w:t>1. UNIDAD 1: Introducción</w:t>
-      </w:r>
-    </w:p>
-    <w:p>
-      <w:pPr>
-        <w:rPr>
-          <w:rFonts w:asciiTheme="majorHAnsi" w:hAnsiTheme="majorHAnsi" w:cstheme="majorHAnsi"/>
-          <w:sz w:val="21"/>
-          <w:szCs w:val="21"/>
-        </w:rPr>
-      </w:pPr>
-      <w:r>
-        <w:rPr>
-          <w:rFonts w:asciiTheme="majorHAnsi" w:hAnsiTheme="majorHAnsi" w:cstheme="majorHAnsi"/>
-          <w:sz w:val="21"/>
-          <w:szCs w:val="21"/>
-        </w:rPr>
-        <w:t>2. Lección 1: Definición y Conceptos de IT</w:t>
-      </w:r>
-    </w:p>
-    <w:p>
-      <w:pPr>
-        <w:ind w:left="708"/>
-        <w:rPr>
-          <w:rFonts w:asciiTheme="majorHAnsi" w:hAnsiTheme="majorHAnsi" w:cstheme="majorHAnsi"/>
-          <w:sz w:val="21"/>
-          <w:szCs w:val="21"/>
-        </w:rPr>
-      </w:pPr>
-      <w:r>
-        <w:rPr>
-          <w:rFonts w:asciiTheme="majorHAnsi" w:hAnsiTheme="majorHAnsi" w:cstheme="majorHAnsi"/>
-          <w:sz w:val="21"/>
-          <w:szCs w:val="21"/>
-        </w:rPr>
-        <w:t>2.1. Video: Explora el Mundo IT</w:t>
-      </w:r>
-    </w:p>
-    <w:p>
-      <w:pPr>
-        <w:ind w:left="708"/>
-        <w:rPr>
-          <w:rFonts w:asciiTheme="majorHAnsi" w:hAnsiTheme="majorHAnsi" w:cstheme="majorHAnsi"/>
-          <w:sz w:val="21"/>
-          <w:szCs w:val="21"/>
-        </w:rPr>
-      </w:pPr>
-      <w:r>
-        <w:rPr>
-          <w:rFonts w:asciiTheme="majorHAnsi" w:hAnsiTheme="majorHAnsi" w:cstheme="majorHAnsi"/>
-          <w:sz w:val="21"/>
-          <w:szCs w:val="21"/>
-        </w:rPr>
-        <w:t>2.2. Actividad 1</w:t>
-      </w:r>
+    </w:p>
+    <w:p>
+      <w:pPr>
+        <w:ind w:left="708"/>
+        <w:rPr>
+          <w:rFonts w:asciiTheme="majorHAnsi" w:hAnsiTheme="majorHAnsi" w:cstheme="majorHAnsi"/>
+          <w:sz w:val="21"/>
+          <w:szCs w:val="21"/>
+        </w:rPr>
+      </w:pPr>
     </w:p>
     <w:p>
       <w:pPr>
@@ -964,6 +1987,311 @@
     </w:sectPr>
   </w:body>
 </w:document>
+</file>
+
+<file path=word/numbering.xml><?xml version="1.0" encoding="utf-8"?>
+<w:numbering xmlns:wpc="http://schemas.microsoft.com/office/word/2010/wordprocessingCanvas" xmlns:cx="http://schemas.microsoft.com/office/drawing/2014/chartex" xmlns:cx1="http://schemas.microsoft.com/office/drawing/2015/9/8/chartex" xmlns:cx2="http://schemas.microsoft.com/office/drawing/2015/10/21/chartex" xmlns:cx3="http://schemas.microsoft.com/office/drawing/2016/5/9/chartex" xmlns:cx4="http://schemas.microsoft.com/office/drawing/2016/5/10/chartex" xmlns:cx5="http://schemas.microsoft.com/office/drawing/2016/5/11/chartex" xmlns:cx6="http://schemas.microsoft.com/office/drawing/2016/5/12/chartex" xmlns:cx7="http://schemas.microsoft.com/office/drawing/2016/5/13/chartex" xmlns:cx8="http://schemas.microsoft.com/office/drawing/2016/5/14/chartex" xmlns:mc="http://schemas.openxmlformats.org/markup-compatibility/2006" xmlns:aink="http://schemas.microsoft.com/office/drawing/2016/ink" xmlns:am3d="http://schemas.microsoft.com/office/drawing/2017/model3d" xmlns:o="urn:schemas-microsoft-com:office:office" xmlns:r="http://schemas.openxmlformats.org/officeDocument/2006/relationships" xmlns:m="http://schemas.openxmlformats.org/officeDocument/2006/math" xmlns:v="urn:schemas-microsoft-com:vml" xmlns:wp14="http://schemas.microsoft.com/office/word/2010/wordprocessingDrawing" xmlns:wp="http://schemas.openxmlformats.org/drawingml/2006/wordprocessingDrawing" xmlns:w10="urn:schemas-microsoft-com:office:word" xmlns:w="http://schemas.openxmlformats.org/wordprocessingml/2006/main" xmlns:w14="http://schemas.microsoft.com/office/word/2010/wordml" xmlns:w15="http://schemas.microsoft.com/office/word/2012/wordml" xmlns:w16cid="http://schemas.microsoft.com/office/word/2016/wordml/cid" xmlns:w16se="http://schemas.microsoft.com/office/word/2015/wordml/symex" xmlns:wpg="http://schemas.microsoft.com/office/word/2010/wordprocessingGroup" xmlns:wpi="http://schemas.microsoft.com/office/word/2010/wordprocessingInk" xmlns:wne="http://schemas.microsoft.com/office/word/2006/wordml" xmlns:wps="http://schemas.microsoft.com/office/word/2010/wordprocessingShape" mc:Ignorable="w14 w15 w16se w16cid wp14">
+  <w:abstractNum w:abstractNumId="0" w15:restartNumberingAfterBreak="0">
+    <w:nsid w:val="4FA12BB8"/>
+    <w:multiLevelType w:val="multilevel"/>
+    <w:tmpl w:val="E52A38E2"/>
+    <w:lvl w:ilvl="0">
+      <w:start w:val="1"/>
+      <w:numFmt w:val="decimal"/>
+      <w:lvlText w:val="%1."/>
+      <w:lvlJc w:val="left"/>
+      <w:pPr>
+        <w:tabs>
+          <w:tab w:val="num" w:pos="720"/>
+        </w:tabs>
+        <w:ind w:left="720" w:hanging="360"/>
+      </w:pPr>
+    </w:lvl>
+    <w:lvl w:ilvl="1" w:tentative="1">
+      <w:start w:val="1"/>
+      <w:numFmt w:val="decimal"/>
+      <w:lvlText w:val="%2."/>
+      <w:lvlJc w:val="left"/>
+      <w:pPr>
+        <w:tabs>
+          <w:tab w:val="num" w:pos="1440"/>
+        </w:tabs>
+        <w:ind w:left="1440" w:hanging="360"/>
+      </w:pPr>
+    </w:lvl>
+    <w:lvl w:ilvl="2" w:tentative="1">
+      <w:start w:val="1"/>
+      <w:numFmt w:val="decimal"/>
+      <w:lvlText w:val="%3."/>
+      <w:lvlJc w:val="left"/>
+      <w:pPr>
+        <w:tabs>
+          <w:tab w:val="num" w:pos="2160"/>
+        </w:tabs>
+        <w:ind w:left="2160" w:hanging="360"/>
+      </w:pPr>
+    </w:lvl>
+    <w:lvl w:ilvl="3" w:tentative="1">
+      <w:start w:val="1"/>
+      <w:numFmt w:val="decimal"/>
+      <w:lvlText w:val="%4."/>
+      <w:lvlJc w:val="left"/>
+      <w:pPr>
+        <w:tabs>
+          <w:tab w:val="num" w:pos="2880"/>
+        </w:tabs>
+        <w:ind w:left="2880" w:hanging="360"/>
+      </w:pPr>
+    </w:lvl>
+    <w:lvl w:ilvl="4" w:tentative="1">
+      <w:start w:val="1"/>
+      <w:numFmt w:val="decimal"/>
+      <w:lvlText w:val="%5."/>
+      <w:lvlJc w:val="left"/>
+      <w:pPr>
+        <w:tabs>
+          <w:tab w:val="num" w:pos="3600"/>
+        </w:tabs>
+        <w:ind w:left="3600" w:hanging="360"/>
+      </w:pPr>
+    </w:lvl>
+    <w:lvl w:ilvl="5" w:tentative="1">
+      <w:start w:val="1"/>
+      <w:numFmt w:val="decimal"/>
+      <w:lvlText w:val="%6."/>
+      <w:lvlJc w:val="left"/>
+      <w:pPr>
+        <w:tabs>
+          <w:tab w:val="num" w:pos="4320"/>
+        </w:tabs>
+        <w:ind w:left="4320" w:hanging="360"/>
+      </w:pPr>
+    </w:lvl>
+    <w:lvl w:ilvl="6" w:tentative="1">
+      <w:start w:val="1"/>
+      <w:numFmt w:val="decimal"/>
+      <w:lvlText w:val="%7."/>
+      <w:lvlJc w:val="left"/>
+      <w:pPr>
+        <w:tabs>
+          <w:tab w:val="num" w:pos="5040"/>
+        </w:tabs>
+        <w:ind w:left="5040" w:hanging="360"/>
+      </w:pPr>
+    </w:lvl>
+    <w:lvl w:ilvl="7" w:tentative="1">
+      <w:start w:val="1"/>
+      <w:numFmt w:val="decimal"/>
+      <w:lvlText w:val="%8."/>
+      <w:lvlJc w:val="left"/>
+      <w:pPr>
+        <w:tabs>
+          <w:tab w:val="num" w:pos="5760"/>
+        </w:tabs>
+        <w:ind w:left="5760" w:hanging="360"/>
+      </w:pPr>
+    </w:lvl>
+    <w:lvl w:ilvl="8" w:tentative="1">
+      <w:start w:val="1"/>
+      <w:numFmt w:val="decimal"/>
+      <w:lvlText w:val="%9."/>
+      <w:lvlJc w:val="left"/>
+      <w:pPr>
+        <w:tabs>
+          <w:tab w:val="num" w:pos="6480"/>
+        </w:tabs>
+        <w:ind w:left="6480" w:hanging="360"/>
+      </w:pPr>
+    </w:lvl>
+  </w:abstractNum>
+  <w:abstractNum w:abstractNumId="1" w15:restartNumberingAfterBreak="0">
+    <w:nsid w:val="53604BD3"/>
+    <w:multiLevelType w:val="hybridMultilevel"/>
+    <w:tmpl w:val="EC82BC6C"/>
+    <w:lvl w:ilvl="0" w:tplc="040A000F">
+      <w:start w:val="1"/>
+      <w:numFmt w:val="decimal"/>
+      <w:lvlText w:val="%1."/>
+      <w:lvlJc w:val="left"/>
+      <w:pPr>
+        <w:ind w:left="720" w:hanging="360"/>
+      </w:pPr>
+      <w:rPr>
+        <w:rFonts w:hint="default"/>
+      </w:rPr>
+    </w:lvl>
+    <w:lvl w:ilvl="1" w:tplc="040A0019" w:tentative="1">
+      <w:start w:val="1"/>
+      <w:numFmt w:val="lowerLetter"/>
+      <w:lvlText w:val="%2."/>
+      <w:lvlJc w:val="left"/>
+      <w:pPr>
+        <w:ind w:left="1440" w:hanging="360"/>
+      </w:pPr>
+    </w:lvl>
+    <w:lvl w:ilvl="2" w:tplc="040A001B" w:tentative="1">
+      <w:start w:val="1"/>
+      <w:numFmt w:val="lowerRoman"/>
+      <w:lvlText w:val="%3."/>
+      <w:lvlJc w:val="right"/>
+      <w:pPr>
+        <w:ind w:left="2160" w:hanging="180"/>
+      </w:pPr>
+    </w:lvl>
+    <w:lvl w:ilvl="3" w:tplc="040A000F" w:tentative="1">
+      <w:start w:val="1"/>
+      <w:numFmt w:val="decimal"/>
+      <w:lvlText w:val="%4."/>
+      <w:lvlJc w:val="left"/>
+      <w:pPr>
+        <w:ind w:left="2880" w:hanging="360"/>
+      </w:pPr>
+    </w:lvl>
+    <w:lvl w:ilvl="4" w:tplc="040A0019" w:tentative="1">
+      <w:start w:val="1"/>
+      <w:numFmt w:val="lowerLetter"/>
+      <w:lvlText w:val="%5."/>
+      <w:lvlJc w:val="left"/>
+      <w:pPr>
+        <w:ind w:left="3600" w:hanging="360"/>
+      </w:pPr>
+    </w:lvl>
+    <w:lvl w:ilvl="5" w:tplc="040A001B" w:tentative="1">
+      <w:start w:val="1"/>
+      <w:numFmt w:val="lowerRoman"/>
+      <w:lvlText w:val="%6."/>
+      <w:lvlJc w:val="right"/>
+      <w:pPr>
+        <w:ind w:left="4320" w:hanging="180"/>
+      </w:pPr>
+    </w:lvl>
+    <w:lvl w:ilvl="6" w:tplc="040A000F" w:tentative="1">
+      <w:start w:val="1"/>
+      <w:numFmt w:val="decimal"/>
+      <w:lvlText w:val="%7."/>
+      <w:lvlJc w:val="left"/>
+      <w:pPr>
+        <w:ind w:left="5040" w:hanging="360"/>
+      </w:pPr>
+    </w:lvl>
+    <w:lvl w:ilvl="7" w:tplc="040A0019" w:tentative="1">
+      <w:start w:val="1"/>
+      <w:numFmt w:val="lowerLetter"/>
+      <w:lvlText w:val="%8."/>
+      <w:lvlJc w:val="left"/>
+      <w:pPr>
+        <w:ind w:left="5760" w:hanging="360"/>
+      </w:pPr>
+    </w:lvl>
+    <w:lvl w:ilvl="8" w:tplc="040A001B" w:tentative="1">
+      <w:start w:val="1"/>
+      <w:numFmt w:val="lowerRoman"/>
+      <w:lvlText w:val="%9."/>
+      <w:lvlJc w:val="right"/>
+      <w:pPr>
+        <w:ind w:left="6480" w:hanging="180"/>
+      </w:pPr>
+    </w:lvl>
+  </w:abstractNum>
+  <w:abstractNum w:abstractNumId="2" w15:restartNumberingAfterBreak="0">
+    <w:nsid w:val="635B5789"/>
+    <w:multiLevelType w:val="hybridMultilevel"/>
+    <w:tmpl w:val="70281B82"/>
+    <w:lvl w:ilvl="0" w:tplc="040A000F">
+      <w:start w:val="1"/>
+      <w:numFmt w:val="decimal"/>
+      <w:lvlText w:val="%1."/>
+      <w:lvlJc w:val="left"/>
+      <w:pPr>
+        <w:ind w:left="720" w:hanging="360"/>
+      </w:pPr>
+      <w:rPr>
+        <w:rFonts w:hint="default"/>
+      </w:rPr>
+    </w:lvl>
+    <w:lvl w:ilvl="1" w:tplc="040A0019" w:tentative="1">
+      <w:start w:val="1"/>
+      <w:numFmt w:val="lowerLetter"/>
+      <w:lvlText w:val="%2."/>
+      <w:lvlJc w:val="left"/>
+      <w:pPr>
+        <w:ind w:left="1440" w:hanging="360"/>
+      </w:pPr>
+    </w:lvl>
+    <w:lvl w:ilvl="2" w:tplc="040A001B" w:tentative="1">
+      <w:start w:val="1"/>
+      <w:numFmt w:val="lowerRoman"/>
+      <w:lvlText w:val="%3."/>
+      <w:lvlJc w:val="right"/>
+      <w:pPr>
+        <w:ind w:left="2160" w:hanging="180"/>
+      </w:pPr>
+    </w:lvl>
+    <w:lvl w:ilvl="3" w:tplc="040A000F" w:tentative="1">
+      <w:start w:val="1"/>
+      <w:numFmt w:val="decimal"/>
+      <w:lvlText w:val="%4."/>
+      <w:lvlJc w:val="left"/>
+      <w:pPr>
+        <w:ind w:left="2880" w:hanging="360"/>
+      </w:pPr>
+    </w:lvl>
+    <w:lvl w:ilvl="4" w:tplc="040A0019" w:tentative="1">
+      <w:start w:val="1"/>
+      <w:numFmt w:val="lowerLetter"/>
+      <w:lvlText w:val="%5."/>
+      <w:lvlJc w:val="left"/>
+      <w:pPr>
+        <w:ind w:left="3600" w:hanging="360"/>
+      </w:pPr>
+    </w:lvl>
+    <w:lvl w:ilvl="5" w:tplc="040A001B" w:tentative="1">
+      <w:start w:val="1"/>
+      <w:numFmt w:val="lowerRoman"/>
+      <w:lvlText w:val="%6."/>
+      <w:lvlJc w:val="right"/>
+      <w:pPr>
+        <w:ind w:left="4320" w:hanging="180"/>
+      </w:pPr>
+    </w:lvl>
+    <w:lvl w:ilvl="6" w:tplc="040A000F" w:tentative="1">
+      <w:start w:val="1"/>
+      <w:numFmt w:val="decimal"/>
+      <w:lvlText w:val="%7."/>
+      <w:lvlJc w:val="left"/>
+      <w:pPr>
+        <w:ind w:left="5040" w:hanging="360"/>
+      </w:pPr>
+    </w:lvl>
+    <w:lvl w:ilvl="7" w:tplc="040A0019" w:tentative="1">
+      <w:start w:val="1"/>
+      <w:numFmt w:val="lowerLetter"/>
+      <w:lvlText w:val="%8."/>
+      <w:lvlJc w:val="left"/>
+      <w:pPr>
+        <w:ind w:left="5760" w:hanging="360"/>
+      </w:pPr>
+    </w:lvl>
+    <w:lvl w:ilvl="8" w:tplc="040A001B" w:tentative="1">
+      <w:start w:val="1"/>
+      <w:numFmt w:val="lowerRoman"/>
+      <w:lvlText w:val="%9."/>
+      <w:lvlJc w:val="right"/>
+      <w:pPr>
+        <w:ind w:left="6480" w:hanging="180"/>
+      </w:pPr>
+    </w:lvl>
+  </w:abstractNum>
+  <w:num w:numId="1">
+    <w:abstractNumId w:val="2"/>
+  </w:num>
+  <w:num w:numId="2">
+    <w:abstractNumId w:val="1"/>
+  </w:num>
+  <w:num w:numId="3">
+    <w:abstractNumId w:val="0"/>
+  </w:num>
+</w:numbering>
 </file>
 
 <file path=word/styles.xml><?xml version="1.0" encoding="utf-8"?>
@@ -1364,7 +2692,6 @@
   <w:style w:type="character" w:default="1" w:styleId="Fuentedeprrafopredeter">
     <w:name w:val="Default Paragraph Font"/>
     <w:uiPriority w:val="1"/>
-    <w:semiHidden/>
     <w:unhideWhenUsed/>
   </w:style>
   <w:style w:type="table" w:default="1" w:styleId="Tablanormal">
@@ -1387,6 +2714,17 @@
     <w:uiPriority w:val="99"/>
     <w:semiHidden/>
     <w:unhideWhenUsed/>
+  </w:style>
+  <w:style w:type="paragraph" w:styleId="Prrafodelista">
+    <w:name w:val="List Paragraph"/>
+    <w:basedOn w:val="Normal"/>
+    <w:uiPriority w:val="34"/>
+    <w:qFormat/>
+    <w:rsid w:val="00A6222D"/>
+    <w:pPr>
+      <w:ind w:left="720"/>
+      <w:contextualSpacing/>
+    </w:pPr>
   </w:style>
 </w:styles>
 </file>

</xml_diff>